<commit_message>
Update Juliansyah - Proposal REV.docx
</commit_message>
<xml_diff>
--- a/Juliansyah - Proposal REV.docx
+++ b/Juliansyah - Proposal REV.docx
@@ -25541,51 +25541,25 @@
       <w:r>
         <w:t xml:space="preserve"> </w:t>
       </w:r>
-      <w:r>
-        <w:fldChar w:fldCharType="begin"/>
-      </w:r>
-      <w:r>
-        <w:instrText xml:space="preserve"> STYLEREF 1 \s </w:instrText>
-      </w:r>
-      <w:r>
-        <w:fldChar w:fldCharType="separate"/>
-      </w:r>
-      <w:r>
-        <w:rPr>
-          <w:noProof/>
-        </w:rPr>
-        <w:t>2</w:t>
-      </w:r>
-      <w:r>
-        <w:rPr>
-          <w:noProof/>
-        </w:rPr>
-        <w:fldChar w:fldCharType="end"/>
-      </w:r>
+      <w:fldSimple w:instr=" STYLEREF 1 \s ">
+        <w:r>
+          <w:rPr>
+            <w:noProof/>
+          </w:rPr>
+          <w:t>2</w:t>
+        </w:r>
+      </w:fldSimple>
       <w:r>
         <w:t>.</w:t>
       </w:r>
-      <w:r>
-        <w:fldChar w:fldCharType="begin"/>
-      </w:r>
-      <w:r>
-        <w:instrText xml:space="preserve"> SEQ Tabel \* ARABIC \s 1 </w:instrText>
-      </w:r>
-      <w:r>
-        <w:fldChar w:fldCharType="separate"/>
-      </w:r>
-      <w:r>
-        <w:rPr>
-          <w:noProof/>
-        </w:rPr>
-        <w:t>1</w:t>
-      </w:r>
-      <w:r>
-        <w:rPr>
-          <w:noProof/>
-        </w:rPr>
-        <w:fldChar w:fldCharType="end"/>
-      </w:r>
+      <w:fldSimple w:instr=" SEQ Tabel \* ARABIC \s 1 ">
+        <w:r>
+          <w:rPr>
+            <w:noProof/>
+          </w:rPr>
+          <w:t>1</w:t>
+        </w:r>
+      </w:fldSimple>
       <w:r>
         <w:t xml:space="preserve"> </w:t>
       </w:r>
@@ -31420,51 +31394,25 @@
       <w:r>
         <w:t xml:space="preserve">Gambar </w:t>
       </w:r>
-      <w:r>
-        <w:fldChar w:fldCharType="begin"/>
-      </w:r>
-      <w:r>
-        <w:instrText xml:space="preserve"> STYLEREF 1 \s </w:instrText>
-      </w:r>
-      <w:r>
-        <w:fldChar w:fldCharType="separate"/>
-      </w:r>
-      <w:r>
-        <w:rPr>
-          <w:noProof/>
-        </w:rPr>
-        <w:t>2</w:t>
-      </w:r>
-      <w:r>
-        <w:rPr>
-          <w:noProof/>
-        </w:rPr>
-        <w:fldChar w:fldCharType="end"/>
-      </w:r>
+      <w:fldSimple w:instr=" STYLEREF 1 \s ">
+        <w:r>
+          <w:rPr>
+            <w:noProof/>
+          </w:rPr>
+          <w:t>2</w:t>
+        </w:r>
+      </w:fldSimple>
       <w:r>
         <w:t>.</w:t>
       </w:r>
-      <w:r>
-        <w:fldChar w:fldCharType="begin"/>
-      </w:r>
-      <w:r>
-        <w:instrText xml:space="preserve"> SEQ Gambar \* ARABIC \s 1 </w:instrText>
-      </w:r>
-      <w:r>
-        <w:fldChar w:fldCharType="separate"/>
-      </w:r>
-      <w:r>
-        <w:rPr>
-          <w:noProof/>
-        </w:rPr>
-        <w:t>1</w:t>
-      </w:r>
-      <w:r>
-        <w:rPr>
-          <w:noProof/>
-        </w:rPr>
-        <w:fldChar w:fldCharType="end"/>
-      </w:r>
+      <w:fldSimple w:instr=" SEQ Gambar \* ARABIC \s 1 ">
+        <w:r>
+          <w:rPr>
+            <w:noProof/>
+          </w:rPr>
+          <w:t>1</w:t>
+        </w:r>
+      </w:fldSimple>
       <w:r>
         <w:t xml:space="preserve"> </w:t>
       </w:r>
@@ -32117,51 +32065,25 @@
       <w:r>
         <w:t xml:space="preserve">Gambar </w:t>
       </w:r>
-      <w:r>
-        <w:fldChar w:fldCharType="begin"/>
-      </w:r>
-      <w:r>
-        <w:instrText xml:space="preserve"> STYLEREF 1 \s </w:instrText>
-      </w:r>
-      <w:r>
-        <w:fldChar w:fldCharType="separate"/>
-      </w:r>
-      <w:r>
-        <w:rPr>
-          <w:noProof/>
-        </w:rPr>
-        <w:t>2</w:t>
-      </w:r>
-      <w:r>
-        <w:rPr>
-          <w:noProof/>
-        </w:rPr>
-        <w:fldChar w:fldCharType="end"/>
-      </w:r>
+      <w:fldSimple w:instr=" STYLEREF 1 \s ">
+        <w:r>
+          <w:rPr>
+            <w:noProof/>
+          </w:rPr>
+          <w:t>2</w:t>
+        </w:r>
+      </w:fldSimple>
       <w:r>
         <w:t>.</w:t>
       </w:r>
-      <w:r>
-        <w:fldChar w:fldCharType="begin"/>
-      </w:r>
-      <w:r>
-        <w:instrText xml:space="preserve"> SEQ Gambar \* ARABIC \s 1 </w:instrText>
-      </w:r>
-      <w:r>
-        <w:fldChar w:fldCharType="separate"/>
-      </w:r>
-      <w:r>
-        <w:rPr>
-          <w:noProof/>
-        </w:rPr>
-        <w:t>2</w:t>
-      </w:r>
-      <w:r>
-        <w:rPr>
-          <w:noProof/>
-        </w:rPr>
-        <w:fldChar w:fldCharType="end"/>
-      </w:r>
+      <w:fldSimple w:instr=" SEQ Gambar \* ARABIC \s 1 ">
+        <w:r>
+          <w:rPr>
+            <w:noProof/>
+          </w:rPr>
+          <w:t>2</w:t>
+        </w:r>
+      </w:fldSimple>
       <w:r>
         <w:t xml:space="preserve"> </w:t>
       </w:r>
@@ -38871,51 +38793,25 @@
       <w:r>
         <w:t xml:space="preserve">Gambar </w:t>
       </w:r>
-      <w:r>
-        <w:fldChar w:fldCharType="begin"/>
-      </w:r>
-      <w:r>
-        <w:instrText xml:space="preserve"> STYLEREF 1 \s </w:instrText>
-      </w:r>
-      <w:r>
-        <w:fldChar w:fldCharType="separate"/>
-      </w:r>
-      <w:r>
-        <w:rPr>
-          <w:noProof/>
-        </w:rPr>
-        <w:t>2</w:t>
-      </w:r>
-      <w:r>
-        <w:rPr>
-          <w:noProof/>
-        </w:rPr>
-        <w:fldChar w:fldCharType="end"/>
-      </w:r>
+      <w:fldSimple w:instr=" STYLEREF 1 \s ">
+        <w:r>
+          <w:rPr>
+            <w:noProof/>
+          </w:rPr>
+          <w:t>2</w:t>
+        </w:r>
+      </w:fldSimple>
       <w:r>
         <w:t>.</w:t>
       </w:r>
-      <w:r>
-        <w:fldChar w:fldCharType="begin"/>
-      </w:r>
-      <w:r>
-        <w:instrText xml:space="preserve"> SEQ Gambar \* ARABIC \s 1 </w:instrText>
-      </w:r>
-      <w:r>
-        <w:fldChar w:fldCharType="separate"/>
-      </w:r>
-      <w:r>
-        <w:rPr>
-          <w:noProof/>
-        </w:rPr>
-        <w:t>3</w:t>
-      </w:r>
-      <w:r>
-        <w:rPr>
-          <w:noProof/>
-        </w:rPr>
-        <w:fldChar w:fldCharType="end"/>
-      </w:r>
+      <w:fldSimple w:instr=" SEQ Gambar \* ARABIC \s 1 ">
+        <w:r>
+          <w:rPr>
+            <w:noProof/>
+          </w:rPr>
+          <w:t>3</w:t>
+        </w:r>
+      </w:fldSimple>
       <w:r>
         <w:t xml:space="preserve"> </w:t>
       </w:r>
@@ -41353,51 +41249,25 @@
       <w:r>
         <w:t xml:space="preserve">Gambar </w:t>
       </w:r>
-      <w:r>
-        <w:fldChar w:fldCharType="begin"/>
-      </w:r>
-      <w:r>
-        <w:instrText xml:space="preserve"> STYLEREF 1 \s </w:instrText>
-      </w:r>
-      <w:r>
-        <w:fldChar w:fldCharType="separate"/>
-      </w:r>
-      <w:r>
-        <w:rPr>
-          <w:noProof/>
-        </w:rPr>
-        <w:t>2</w:t>
-      </w:r>
-      <w:r>
-        <w:rPr>
-          <w:noProof/>
-        </w:rPr>
-        <w:fldChar w:fldCharType="end"/>
-      </w:r>
+      <w:fldSimple w:instr=" STYLEREF 1 \s ">
+        <w:r>
+          <w:rPr>
+            <w:noProof/>
+          </w:rPr>
+          <w:t>2</w:t>
+        </w:r>
+      </w:fldSimple>
       <w:r>
         <w:t>.</w:t>
       </w:r>
-      <w:r>
-        <w:fldChar w:fldCharType="begin"/>
-      </w:r>
-      <w:r>
-        <w:instrText xml:space="preserve"> SEQ Gambar \* ARABIC \s 1 </w:instrText>
-      </w:r>
-      <w:r>
-        <w:fldChar w:fldCharType="separate"/>
-      </w:r>
-      <w:r>
-        <w:rPr>
-          <w:noProof/>
-        </w:rPr>
-        <w:t>4</w:t>
-      </w:r>
-      <w:r>
-        <w:rPr>
-          <w:noProof/>
-        </w:rPr>
-        <w:fldChar w:fldCharType="end"/>
-      </w:r>
+      <w:fldSimple w:instr=" SEQ Gambar \* ARABIC \s 1 ">
+        <w:r>
+          <w:rPr>
+            <w:noProof/>
+          </w:rPr>
+          <w:t>4</w:t>
+        </w:r>
+      </w:fldSimple>
       <w:r>
         <w:t xml:space="preserve"> </w:t>
       </w:r>
@@ -43624,51 +43494,25 @@
       <w:r>
         <w:t xml:space="preserve">Gambar </w:t>
       </w:r>
-      <w:r>
-        <w:fldChar w:fldCharType="begin"/>
-      </w:r>
-      <w:r>
-        <w:instrText xml:space="preserve"> STYLEREF 1 \s </w:instrText>
-      </w:r>
-      <w:r>
-        <w:fldChar w:fldCharType="separate"/>
-      </w:r>
-      <w:r>
-        <w:rPr>
-          <w:noProof/>
-        </w:rPr>
-        <w:t>2</w:t>
-      </w:r>
-      <w:r>
-        <w:rPr>
-          <w:noProof/>
-        </w:rPr>
-        <w:fldChar w:fldCharType="end"/>
-      </w:r>
+      <w:fldSimple w:instr=" STYLEREF 1 \s ">
+        <w:r>
+          <w:rPr>
+            <w:noProof/>
+          </w:rPr>
+          <w:t>2</w:t>
+        </w:r>
+      </w:fldSimple>
       <w:r>
         <w:t>.</w:t>
       </w:r>
-      <w:r>
-        <w:fldChar w:fldCharType="begin"/>
-      </w:r>
-      <w:r>
-        <w:instrText xml:space="preserve"> SEQ Gambar \* ARABIC \s 1 </w:instrText>
-      </w:r>
-      <w:r>
-        <w:fldChar w:fldCharType="separate"/>
-      </w:r>
-      <w:r>
-        <w:rPr>
-          <w:noProof/>
-        </w:rPr>
-        <w:t>5</w:t>
-      </w:r>
-      <w:r>
-        <w:rPr>
-          <w:noProof/>
-        </w:rPr>
-        <w:fldChar w:fldCharType="end"/>
-      </w:r>
+      <w:fldSimple w:instr=" SEQ Gambar \* ARABIC \s 1 ">
+        <w:r>
+          <w:rPr>
+            <w:noProof/>
+          </w:rPr>
+          <w:t>5</w:t>
+        </w:r>
+      </w:fldSimple>
       <w:r>
         <w:t xml:space="preserve"> </w:t>
       </w:r>
@@ -46725,51 +46569,25 @@
       <w:r>
         <w:t xml:space="preserve">Gambar </w:t>
       </w:r>
-      <w:r>
-        <w:fldChar w:fldCharType="begin"/>
-      </w:r>
-      <w:r>
-        <w:instrText xml:space="preserve"> STYLEREF 1 \s </w:instrText>
-      </w:r>
-      <w:r>
-        <w:fldChar w:fldCharType="separate"/>
-      </w:r>
-      <w:r>
-        <w:rPr>
-          <w:noProof/>
-        </w:rPr>
-        <w:t>2</w:t>
-      </w:r>
-      <w:r>
-        <w:rPr>
-          <w:noProof/>
-        </w:rPr>
-        <w:fldChar w:fldCharType="end"/>
-      </w:r>
+      <w:fldSimple w:instr=" STYLEREF 1 \s ">
+        <w:r>
+          <w:rPr>
+            <w:noProof/>
+          </w:rPr>
+          <w:t>2</w:t>
+        </w:r>
+      </w:fldSimple>
       <w:r>
         <w:t>.</w:t>
       </w:r>
-      <w:r>
-        <w:fldChar w:fldCharType="begin"/>
-      </w:r>
-      <w:r>
-        <w:instrText xml:space="preserve"> SEQ Gambar \* ARABIC \s 1 </w:instrText>
-      </w:r>
-      <w:r>
-        <w:fldChar w:fldCharType="separate"/>
-      </w:r>
-      <w:r>
-        <w:rPr>
-          <w:noProof/>
-        </w:rPr>
-        <w:t>6</w:t>
-      </w:r>
-      <w:r>
-        <w:rPr>
-          <w:noProof/>
-        </w:rPr>
-        <w:fldChar w:fldCharType="end"/>
-      </w:r>
+      <w:fldSimple w:instr=" SEQ Gambar \* ARABIC \s 1 ">
+        <w:r>
+          <w:rPr>
+            <w:noProof/>
+          </w:rPr>
+          <w:t>6</w:t>
+        </w:r>
+      </w:fldSimple>
       <w:r>
         <w:t xml:space="preserve"> Logo Android</w:t>
       </w:r>
@@ -47257,51 +47075,25 @@
       <w:r>
         <w:t xml:space="preserve">Gambar </w:t>
       </w:r>
-      <w:r>
-        <w:fldChar w:fldCharType="begin"/>
-      </w:r>
-      <w:r>
-        <w:instrText xml:space="preserve"> STYLEREF 1 \s </w:instrText>
-      </w:r>
-      <w:r>
-        <w:fldChar w:fldCharType="separate"/>
-      </w:r>
-      <w:r>
-        <w:rPr>
-          <w:noProof/>
-        </w:rPr>
-        <w:t>2</w:t>
-      </w:r>
-      <w:r>
-        <w:rPr>
-          <w:noProof/>
-        </w:rPr>
-        <w:fldChar w:fldCharType="end"/>
-      </w:r>
+      <w:fldSimple w:instr=" STYLEREF 1 \s ">
+        <w:r>
+          <w:rPr>
+            <w:noProof/>
+          </w:rPr>
+          <w:t>2</w:t>
+        </w:r>
+      </w:fldSimple>
       <w:r>
         <w:t>.</w:t>
       </w:r>
-      <w:r>
-        <w:fldChar w:fldCharType="begin"/>
-      </w:r>
-      <w:r>
-        <w:instrText xml:space="preserve"> SEQ Gambar \* ARABIC \s 1 </w:instrText>
-      </w:r>
-      <w:r>
-        <w:fldChar w:fldCharType="separate"/>
-      </w:r>
-      <w:r>
-        <w:rPr>
-          <w:noProof/>
-        </w:rPr>
-        <w:t>7</w:t>
-      </w:r>
-      <w:r>
-        <w:rPr>
-          <w:noProof/>
-        </w:rPr>
-        <w:fldChar w:fldCharType="end"/>
-      </w:r>
+      <w:fldSimple w:instr=" SEQ Gambar \* ARABIC \s 1 ">
+        <w:r>
+          <w:rPr>
+            <w:noProof/>
+          </w:rPr>
+          <w:t>7</w:t>
+        </w:r>
+      </w:fldSimple>
       <w:r>
         <w:t xml:space="preserve"> Logo Flutter</w:t>
       </w:r>
@@ -48948,51 +48740,25 @@
       <w:r>
         <w:t xml:space="preserve">Gambar </w:t>
       </w:r>
-      <w:r>
-        <w:fldChar w:fldCharType="begin"/>
-      </w:r>
-      <w:r>
-        <w:instrText xml:space="preserve"> STYLEREF 1 \s </w:instrText>
-      </w:r>
-      <w:r>
-        <w:fldChar w:fldCharType="separate"/>
-      </w:r>
-      <w:r>
-        <w:rPr>
-          <w:noProof/>
-        </w:rPr>
-        <w:t>3</w:t>
-      </w:r>
-      <w:r>
-        <w:rPr>
-          <w:noProof/>
-        </w:rPr>
-        <w:fldChar w:fldCharType="end"/>
-      </w:r>
+      <w:fldSimple w:instr=" STYLEREF 1 \s ">
+        <w:r>
+          <w:rPr>
+            <w:noProof/>
+          </w:rPr>
+          <w:t>3</w:t>
+        </w:r>
+      </w:fldSimple>
       <w:r>
         <w:t>.</w:t>
       </w:r>
-      <w:r>
-        <w:fldChar w:fldCharType="begin"/>
-      </w:r>
-      <w:r>
-        <w:instrText xml:space="preserve"> SEQ Gambar \* ARABIC \s 1 </w:instrText>
-      </w:r>
-      <w:r>
-        <w:fldChar w:fldCharType="separate"/>
-      </w:r>
-      <w:r>
-        <w:rPr>
-          <w:noProof/>
-        </w:rPr>
-        <w:t>1</w:t>
-      </w:r>
-      <w:r>
-        <w:rPr>
-          <w:noProof/>
-        </w:rPr>
-        <w:fldChar w:fldCharType="end"/>
-      </w:r>
+      <w:fldSimple w:instr=" SEQ Gambar \* ARABIC \s 1 ">
+        <w:r>
+          <w:rPr>
+            <w:noProof/>
+          </w:rPr>
+          <w:t>1</w:t>
+        </w:r>
+      </w:fldSimple>
       <w:r>
         <w:t xml:space="preserve"> </w:t>
       </w:r>
@@ -52389,51 +52155,25 @@
       <w:r>
         <w:t xml:space="preserve">Gambar </w:t>
       </w:r>
-      <w:r>
-        <w:fldChar w:fldCharType="begin"/>
-      </w:r>
-      <w:r>
-        <w:instrText xml:space="preserve"> STYLEREF 1 \s </w:instrText>
-      </w:r>
-      <w:r>
-        <w:fldChar w:fldCharType="separate"/>
-      </w:r>
-      <w:r>
-        <w:rPr>
-          <w:noProof/>
-        </w:rPr>
-        <w:t>3</w:t>
-      </w:r>
-      <w:r>
-        <w:rPr>
-          <w:noProof/>
-        </w:rPr>
-        <w:fldChar w:fldCharType="end"/>
-      </w:r>
+      <w:fldSimple w:instr=" STYLEREF 1 \s ">
+        <w:r>
+          <w:rPr>
+            <w:noProof/>
+          </w:rPr>
+          <w:t>3</w:t>
+        </w:r>
+      </w:fldSimple>
       <w:r>
         <w:t>.</w:t>
       </w:r>
-      <w:r>
-        <w:fldChar w:fldCharType="begin"/>
-      </w:r>
-      <w:r>
-        <w:instrText xml:space="preserve"> SEQ Gambar \* ARABIC \s 1 </w:instrText>
-      </w:r>
-      <w:r>
-        <w:fldChar w:fldCharType="separate"/>
-      </w:r>
-      <w:r>
-        <w:rPr>
-          <w:noProof/>
-        </w:rPr>
-        <w:t>2</w:t>
-      </w:r>
-      <w:r>
-        <w:rPr>
-          <w:noProof/>
-        </w:rPr>
-        <w:fldChar w:fldCharType="end"/>
-      </w:r>
+      <w:fldSimple w:instr=" SEQ Gambar \* ARABIC \s 1 ">
+        <w:r>
+          <w:rPr>
+            <w:noProof/>
+          </w:rPr>
+          <w:t>2</w:t>
+        </w:r>
+      </w:fldSimple>
       <w:r>
         <w:t xml:space="preserve"> </w:t>
       </w:r>
@@ -53572,51 +53312,25 @@
       <w:r>
         <w:t xml:space="preserve">Gambar </w:t>
       </w:r>
-      <w:r>
-        <w:fldChar w:fldCharType="begin"/>
-      </w:r>
-      <w:r>
-        <w:instrText xml:space="preserve"> STYLEREF 1 \s </w:instrText>
-      </w:r>
-      <w:r>
-        <w:fldChar w:fldCharType="separate"/>
-      </w:r>
-      <w:r>
-        <w:rPr>
-          <w:noProof/>
-        </w:rPr>
-        <w:t>3</w:t>
-      </w:r>
-      <w:r>
-        <w:rPr>
-          <w:noProof/>
-        </w:rPr>
-        <w:fldChar w:fldCharType="end"/>
-      </w:r>
+      <w:fldSimple w:instr=" STYLEREF 1 \s ">
+        <w:r>
+          <w:rPr>
+            <w:noProof/>
+          </w:rPr>
+          <w:t>3</w:t>
+        </w:r>
+      </w:fldSimple>
       <w:r>
         <w:t>.</w:t>
       </w:r>
-      <w:r>
-        <w:fldChar w:fldCharType="begin"/>
-      </w:r>
-      <w:r>
-        <w:instrText xml:space="preserve"> SEQ Gambar \* ARABIC \s 1 </w:instrText>
-      </w:r>
-      <w:r>
-        <w:fldChar w:fldCharType="separate"/>
-      </w:r>
-      <w:r>
-        <w:rPr>
-          <w:noProof/>
-        </w:rPr>
-        <w:t>3</w:t>
-      </w:r>
-      <w:r>
-        <w:rPr>
-          <w:noProof/>
-        </w:rPr>
-        <w:fldChar w:fldCharType="end"/>
-      </w:r>
+      <w:fldSimple w:instr=" SEQ Gambar \* ARABIC \s 1 ">
+        <w:r>
+          <w:rPr>
+            <w:noProof/>
+          </w:rPr>
+          <w:t>3</w:t>
+        </w:r>
+      </w:fldSimple>
       <w:r>
         <w:t xml:space="preserve"> </w:t>
       </w:r>
@@ -54446,51 +54160,25 @@
       <w:r>
         <w:t xml:space="preserve"> </w:t>
       </w:r>
-      <w:r>
-        <w:fldChar w:fldCharType="begin"/>
-      </w:r>
-      <w:r>
-        <w:instrText xml:space="preserve"> STYLEREF 1 \s </w:instrText>
-      </w:r>
-      <w:r>
-        <w:fldChar w:fldCharType="separate"/>
-      </w:r>
-      <w:r>
-        <w:rPr>
-          <w:noProof/>
-        </w:rPr>
-        <w:t>3</w:t>
-      </w:r>
-      <w:r>
-        <w:rPr>
-          <w:noProof/>
-        </w:rPr>
-        <w:fldChar w:fldCharType="end"/>
-      </w:r>
+      <w:fldSimple w:instr=" STYLEREF 1 \s ">
+        <w:r>
+          <w:rPr>
+            <w:noProof/>
+          </w:rPr>
+          <w:t>3</w:t>
+        </w:r>
+      </w:fldSimple>
       <w:r>
         <w:t>.</w:t>
       </w:r>
-      <w:r>
-        <w:fldChar w:fldCharType="begin"/>
-      </w:r>
-      <w:r>
-        <w:instrText xml:space="preserve"> SEQ Tabel \* ARABIC \s 1 </w:instrText>
-      </w:r>
-      <w:r>
-        <w:fldChar w:fldCharType="separate"/>
-      </w:r>
-      <w:r>
-        <w:rPr>
-          <w:noProof/>
-        </w:rPr>
-        <w:t>1</w:t>
-      </w:r>
-      <w:r>
-        <w:rPr>
-          <w:noProof/>
-        </w:rPr>
-        <w:fldChar w:fldCharType="end"/>
-      </w:r>
+      <w:fldSimple w:instr=" SEQ Tabel \* ARABIC \s 1 ">
+        <w:r>
+          <w:rPr>
+            <w:noProof/>
+          </w:rPr>
+          <w:t>1</w:t>
+        </w:r>
+      </w:fldSimple>
       <w:r>
         <w:t xml:space="preserve"> </w:t>
       </w:r>
@@ -55334,51 +55022,25 @@
       <w:r>
         <w:t xml:space="preserve"> </w:t>
       </w:r>
-      <w:r>
-        <w:fldChar w:fldCharType="begin"/>
-      </w:r>
-      <w:r>
-        <w:instrText xml:space="preserve"> STYLEREF 1 \s </w:instrText>
-      </w:r>
-      <w:r>
-        <w:fldChar w:fldCharType="separate"/>
-      </w:r>
-      <w:r>
-        <w:rPr>
-          <w:noProof/>
-        </w:rPr>
-        <w:t>3</w:t>
-      </w:r>
-      <w:r>
-        <w:rPr>
-          <w:noProof/>
-        </w:rPr>
-        <w:fldChar w:fldCharType="end"/>
-      </w:r>
+      <w:fldSimple w:instr=" STYLEREF 1 \s ">
+        <w:r>
+          <w:rPr>
+            <w:noProof/>
+          </w:rPr>
+          <w:t>3</w:t>
+        </w:r>
+      </w:fldSimple>
       <w:r>
         <w:t>.</w:t>
       </w:r>
-      <w:r>
-        <w:fldChar w:fldCharType="begin"/>
-      </w:r>
-      <w:r>
-        <w:instrText xml:space="preserve"> SEQ Tabel \* ARABIC \s 1 </w:instrText>
-      </w:r>
-      <w:r>
-        <w:fldChar w:fldCharType="separate"/>
-      </w:r>
-      <w:r>
-        <w:rPr>
-          <w:noProof/>
-        </w:rPr>
-        <w:t>2</w:t>
-      </w:r>
-      <w:r>
-        <w:rPr>
-          <w:noProof/>
-        </w:rPr>
-        <w:fldChar w:fldCharType="end"/>
-      </w:r>
+      <w:fldSimple w:instr=" SEQ Tabel \* ARABIC \s 1 ">
+        <w:r>
+          <w:rPr>
+            <w:noProof/>
+          </w:rPr>
+          <w:t>2</w:t>
+        </w:r>
+      </w:fldSimple>
       <w:r>
         <w:t xml:space="preserve"> </w:t>
       </w:r>
@@ -56264,51 +55926,25 @@
       <w:r>
         <w:t xml:space="preserve"> </w:t>
       </w:r>
-      <w:r>
-        <w:fldChar w:fldCharType="begin"/>
-      </w:r>
-      <w:r>
-        <w:instrText xml:space="preserve"> STYLEREF 1 \s </w:instrText>
-      </w:r>
-      <w:r>
-        <w:fldChar w:fldCharType="separate"/>
-      </w:r>
-      <w:r>
-        <w:rPr>
-          <w:noProof/>
-        </w:rPr>
-        <w:t>3</w:t>
-      </w:r>
-      <w:r>
-        <w:rPr>
-          <w:noProof/>
-        </w:rPr>
-        <w:fldChar w:fldCharType="end"/>
-      </w:r>
+      <w:fldSimple w:instr=" STYLEREF 1 \s ">
+        <w:r>
+          <w:rPr>
+            <w:noProof/>
+          </w:rPr>
+          <w:t>3</w:t>
+        </w:r>
+      </w:fldSimple>
       <w:r>
         <w:t>.</w:t>
       </w:r>
-      <w:r>
-        <w:fldChar w:fldCharType="begin"/>
-      </w:r>
-      <w:r>
-        <w:instrText xml:space="preserve"> SEQ Tabel \* ARABIC \s 1 </w:instrText>
-      </w:r>
-      <w:r>
-        <w:fldChar w:fldCharType="separate"/>
-      </w:r>
-      <w:r>
-        <w:rPr>
-          <w:noProof/>
-        </w:rPr>
-        <w:t>3</w:t>
-      </w:r>
-      <w:r>
-        <w:rPr>
-          <w:noProof/>
-        </w:rPr>
-        <w:fldChar w:fldCharType="end"/>
-      </w:r>
+      <w:fldSimple w:instr=" SEQ Tabel \* ARABIC \s 1 ">
+        <w:r>
+          <w:rPr>
+            <w:noProof/>
+          </w:rPr>
+          <w:t>3</w:t>
+        </w:r>
+      </w:fldSimple>
       <w:r>
         <w:t xml:space="preserve"> </w:t>
       </w:r>
@@ -57320,51 +56956,25 @@
       <w:r>
         <w:t xml:space="preserve"> </w:t>
       </w:r>
-      <w:r>
-        <w:fldChar w:fldCharType="begin"/>
-      </w:r>
-      <w:r>
-        <w:instrText xml:space="preserve"> STYLEREF 1 \s </w:instrText>
-      </w:r>
-      <w:r>
-        <w:fldChar w:fldCharType="separate"/>
-      </w:r>
-      <w:r>
-        <w:rPr>
-          <w:noProof/>
-        </w:rPr>
-        <w:t>3</w:t>
-      </w:r>
-      <w:r>
-        <w:rPr>
-          <w:noProof/>
-        </w:rPr>
-        <w:fldChar w:fldCharType="end"/>
-      </w:r>
+      <w:fldSimple w:instr=" STYLEREF 1 \s ">
+        <w:r>
+          <w:rPr>
+            <w:noProof/>
+          </w:rPr>
+          <w:t>3</w:t>
+        </w:r>
+      </w:fldSimple>
       <w:r>
         <w:t>.</w:t>
       </w:r>
-      <w:r>
-        <w:fldChar w:fldCharType="begin"/>
-      </w:r>
-      <w:r>
-        <w:instrText xml:space="preserve"> SEQ Tabel \* ARABIC \s 1 </w:instrText>
-      </w:r>
-      <w:r>
-        <w:fldChar w:fldCharType="separate"/>
-      </w:r>
-      <w:r>
-        <w:rPr>
-          <w:noProof/>
-        </w:rPr>
-        <w:t>4</w:t>
-      </w:r>
-      <w:r>
-        <w:rPr>
-          <w:noProof/>
-        </w:rPr>
-        <w:fldChar w:fldCharType="end"/>
-      </w:r>
+      <w:fldSimple w:instr=" SEQ Tabel \* ARABIC \s 1 ">
+        <w:r>
+          <w:rPr>
+            <w:noProof/>
+          </w:rPr>
+          <w:t>4</w:t>
+        </w:r>
+      </w:fldSimple>
       <w:r>
         <w:t xml:space="preserve"> </w:t>
       </w:r>
@@ -59423,51 +59033,25 @@
       <w:r>
         <w:t xml:space="preserve"> </w:t>
       </w:r>
-      <w:r>
-        <w:fldChar w:fldCharType="begin"/>
-      </w:r>
-      <w:r>
-        <w:instrText xml:space="preserve"> STYLEREF 1 \s </w:instrText>
-      </w:r>
-      <w:r>
-        <w:fldChar w:fldCharType="separate"/>
-      </w:r>
-      <w:r>
-        <w:rPr>
-          <w:noProof/>
-        </w:rPr>
-        <w:t>4</w:t>
-      </w:r>
-      <w:r>
-        <w:rPr>
-          <w:noProof/>
-        </w:rPr>
-        <w:fldChar w:fldCharType="end"/>
-      </w:r>
+      <w:fldSimple w:instr=" STYLEREF 1 \s ">
+        <w:r>
+          <w:rPr>
+            <w:noProof/>
+          </w:rPr>
+          <w:t>4</w:t>
+        </w:r>
+      </w:fldSimple>
       <w:r>
         <w:t>.</w:t>
       </w:r>
-      <w:r>
-        <w:fldChar w:fldCharType="begin"/>
-      </w:r>
-      <w:r>
-        <w:instrText xml:space="preserve"> SEQ Tabel \* ARABIC \s 1 </w:instrText>
-      </w:r>
-      <w:r>
-        <w:fldChar w:fldCharType="separate"/>
-      </w:r>
-      <w:r>
-        <w:rPr>
-          <w:noProof/>
-        </w:rPr>
-        <w:t>1</w:t>
-      </w:r>
-      <w:r>
-        <w:rPr>
-          <w:noProof/>
-        </w:rPr>
-        <w:fldChar w:fldCharType="end"/>
-      </w:r>
+      <w:fldSimple w:instr=" SEQ Tabel \* ARABIC \s 1 ">
+        <w:r>
+          <w:rPr>
+            <w:noProof/>
+          </w:rPr>
+          <w:t>1</w:t>
+        </w:r>
+      </w:fldSimple>
       <w:r>
         <w:t xml:space="preserve"> </w:t>
       </w:r>

</xml_diff>